<commit_message>
enemy move pattern added for all 3 levels & GDD updated
</commit_message>
<xml_diff>
--- a/GDD/GDD_SpacePatrol.docx
+++ b/GDD/GDD_SpacePatrol.docx
@@ -1,6 +1,6 @@
 
 <file path=word/document.xml><?xml version="1.0" encoding="utf-8"?>
-<w:document xmlns:wpc="http://schemas.microsoft.com/office/word/2010/wordprocessingCanvas" xmlns:cx="http://schemas.microsoft.com/office/drawing/2014/chartex" xmlns:cx1="http://schemas.microsoft.com/office/drawing/2015/9/8/chartex" xmlns:mc="http://schemas.openxmlformats.org/markup-compatibility/2006" xmlns:o="urn:schemas-microsoft-com:office:office" xmlns:r="http://schemas.openxmlformats.org/officeDocument/2006/relationships" xmlns:m="http://schemas.openxmlformats.org/officeDocument/2006/math" xmlns:v="urn:schemas-microsoft-com:vml" xmlns:wp14="http://schemas.microsoft.com/office/word/2010/wordprocessingDrawing" xmlns:wp="http://schemas.openxmlformats.org/drawingml/2006/wordprocessingDrawing" xmlns:w10="urn:schemas-microsoft-com:office:word" xmlns:w="http://schemas.openxmlformats.org/wordprocessingml/2006/main" xmlns:w14="http://schemas.microsoft.com/office/word/2010/wordml" xmlns:w15="http://schemas.microsoft.com/office/word/2012/wordml" xmlns:w16se="http://schemas.microsoft.com/office/word/2015/wordml/symex" xmlns:wpg="http://schemas.microsoft.com/office/word/2010/wordprocessingGroup" xmlns:wpi="http://schemas.microsoft.com/office/word/2010/wordprocessingInk" xmlns:wne="http://schemas.microsoft.com/office/word/2006/wordml" xmlns:wps="http://schemas.microsoft.com/office/word/2010/wordprocessingShape" mc:Ignorable="w14 w15 w16se wp14">
+<w:document xmlns:wpc="http://schemas.microsoft.com/office/word/2010/wordprocessingCanvas" xmlns:cx="http://schemas.microsoft.com/office/drawing/2014/chartex" xmlns:cx1="http://schemas.microsoft.com/office/drawing/2015/9/8/chartex" xmlns:cx2="http://schemas.microsoft.com/office/drawing/2015/10/21/chartex" xmlns:cx3="http://schemas.microsoft.com/office/drawing/2016/5/9/chartex" xmlns:cx4="http://schemas.microsoft.com/office/drawing/2016/5/10/chartex" xmlns:cx5="http://schemas.microsoft.com/office/drawing/2016/5/11/chartex" xmlns:cx6="http://schemas.microsoft.com/office/drawing/2016/5/12/chartex" xmlns:cx7="http://schemas.microsoft.com/office/drawing/2016/5/13/chartex" xmlns:cx8="http://schemas.microsoft.com/office/drawing/2016/5/14/chartex" xmlns:mc="http://schemas.openxmlformats.org/markup-compatibility/2006" xmlns:aink="http://schemas.microsoft.com/office/drawing/2016/ink" xmlns:am3d="http://schemas.microsoft.com/office/drawing/2017/model3d" xmlns:o="urn:schemas-microsoft-com:office:office" xmlns:r="http://schemas.openxmlformats.org/officeDocument/2006/relationships" xmlns:m="http://schemas.openxmlformats.org/officeDocument/2006/math" xmlns:v="urn:schemas-microsoft-com:vml" xmlns:wp14="http://schemas.microsoft.com/office/word/2010/wordprocessingDrawing" xmlns:wp="http://schemas.openxmlformats.org/drawingml/2006/wordprocessingDrawing" xmlns:w10="urn:schemas-microsoft-com:office:word" xmlns:w="http://schemas.openxmlformats.org/wordprocessingml/2006/main" xmlns:w14="http://schemas.microsoft.com/office/word/2010/wordml" xmlns:w15="http://schemas.microsoft.com/office/word/2012/wordml" xmlns:w16cid="http://schemas.microsoft.com/office/word/2016/wordml/cid" xmlns:w16se="http://schemas.microsoft.com/office/word/2015/wordml/symex" xmlns:wpg="http://schemas.microsoft.com/office/word/2010/wordprocessingGroup" xmlns:wpi="http://schemas.microsoft.com/office/word/2010/wordprocessingInk" xmlns:wne="http://schemas.microsoft.com/office/word/2006/wordml" xmlns:wps="http://schemas.microsoft.com/office/word/2010/wordprocessingShape" mc:Ignorable="w14 w15 w16se w16cid wp14">
   <w:background w:color="FFFFFF" w:themeColor="background1"/>
   <w:body>
     <w:sdt>
@@ -55,7 +55,7 @@
                   </w:tcPr>
                   <w:p>
                     <w:pPr>
-                      <w:pStyle w:val="SemEspaamento"/>
+                      <w:pStyle w:val="NoSpacing"/>
                       <w:jc w:val="center"/>
                       <w:rPr>
                         <w:rFonts w:asciiTheme="majorHAnsi" w:eastAsiaTheme="majorEastAsia" w:hAnsiTheme="majorHAnsi" w:cstheme="majorBidi"/>
@@ -103,7 +103,7 @@
                   </w:tcPr>
                   <w:p>
                     <w:pPr>
-                      <w:pStyle w:val="SemEspaamento"/>
+                      <w:pStyle w:val="NoSpacing"/>
                       <w:jc w:val="center"/>
                       <w:rPr>
                         <w:rFonts w:asciiTheme="majorHAnsi" w:eastAsiaTheme="majorEastAsia" w:hAnsiTheme="majorHAnsi" w:cstheme="majorBidi"/>
@@ -139,7 +139,7 @@
               </w:tcPr>
               <w:p>
                 <w:pPr>
-                  <w:pStyle w:val="SemEspaamento"/>
+                  <w:pStyle w:val="NoSpacing"/>
                   <w:jc w:val="center"/>
                   <w:rPr>
                     <w:rFonts w:asciiTheme="majorHAnsi" w:eastAsiaTheme="majorEastAsia" w:hAnsiTheme="majorHAnsi" w:cstheme="majorBidi"/>
@@ -178,55 +178,55 @@
               </w:tcPr>
               <w:p>
                 <w:pPr>
-                  <w:pStyle w:val="SemEspaamento"/>
+                  <w:pStyle w:val="NoSpacing"/>
                   <w:jc w:val="center"/>
                 </w:pPr>
               </w:p>
               <w:p>
                 <w:pPr>
-                  <w:pStyle w:val="SemEspaamento"/>
+                  <w:pStyle w:val="NoSpacing"/>
                   <w:jc w:val="center"/>
                 </w:pPr>
               </w:p>
               <w:p>
                 <w:pPr>
-                  <w:pStyle w:val="SemEspaamento"/>
+                  <w:pStyle w:val="NoSpacing"/>
                   <w:jc w:val="center"/>
                 </w:pPr>
               </w:p>
               <w:p>
                 <w:pPr>
-                  <w:pStyle w:val="SemEspaamento"/>
+                  <w:pStyle w:val="NoSpacing"/>
                   <w:jc w:val="center"/>
                 </w:pPr>
               </w:p>
               <w:p>
                 <w:pPr>
-                  <w:pStyle w:val="SemEspaamento"/>
+                  <w:pStyle w:val="NoSpacing"/>
                   <w:jc w:val="center"/>
                 </w:pPr>
               </w:p>
               <w:p>
                 <w:pPr>
-                  <w:pStyle w:val="SemEspaamento"/>
+                  <w:pStyle w:val="NoSpacing"/>
                   <w:jc w:val="center"/>
                 </w:pPr>
               </w:p>
               <w:p>
                 <w:pPr>
-                  <w:pStyle w:val="SemEspaamento"/>
+                  <w:pStyle w:val="NoSpacing"/>
                   <w:jc w:val="center"/>
                 </w:pPr>
               </w:p>
               <w:p>
                 <w:pPr>
-                  <w:pStyle w:val="SemEspaamento"/>
+                  <w:pStyle w:val="NoSpacing"/>
                   <w:jc w:val="center"/>
                 </w:pPr>
               </w:p>
               <w:p>
                 <w:pPr>
-                  <w:pStyle w:val="SemEspaamento"/>
+                  <w:pStyle w:val="NoSpacing"/>
                   <w:jc w:val="center"/>
                   <w:rPr>
                     <w:sz w:val="24"/>
@@ -250,13 +250,13 @@
               </w:p>
               <w:p>
                 <w:pPr>
-                  <w:pStyle w:val="SemEspaamento"/>
+                  <w:pStyle w:val="NoSpacing"/>
                   <w:jc w:val="center"/>
                 </w:pPr>
               </w:p>
               <w:p>
                 <w:pPr>
-                  <w:pStyle w:val="SemEspaamento"/>
+                  <w:pStyle w:val="NoSpacing"/>
                   <w:jc w:val="center"/>
                 </w:pPr>
                 <w:r>
@@ -277,7 +277,7 @@
               </w:p>
               <w:p>
                 <w:pPr>
-                  <w:pStyle w:val="SemEspaamento"/>
+                  <w:pStyle w:val="NoSpacing"/>
                   <w:jc w:val="center"/>
                 </w:pPr>
                 <w:r>
@@ -286,19 +286,19 @@
               </w:p>
               <w:p>
                 <w:pPr>
-                  <w:pStyle w:val="SemEspaamento"/>
+                  <w:pStyle w:val="NoSpacing"/>
                   <w:jc w:val="center"/>
                 </w:pPr>
               </w:p>
               <w:p>
                 <w:pPr>
-                  <w:pStyle w:val="SemEspaamento"/>
+                  <w:pStyle w:val="NoSpacing"/>
                   <w:jc w:val="center"/>
                 </w:pPr>
               </w:p>
               <w:p>
                 <w:pPr>
-                  <w:pStyle w:val="SemEspaamento"/>
+                  <w:pStyle w:val="NoSpacing"/>
                   <w:jc w:val="center"/>
                 </w:pPr>
               </w:p>
@@ -316,7 +316,6 @@
                   <w:bCs/>
                   <w:sz w:val="28"/>
                   <w:szCs w:val="28"/>
-                  <w:u w:val="single"/>
                 </w:rPr>
                 <w:alias w:val="Author"/>
                 <w:id w:val="15524260"/>
@@ -332,7 +331,7 @@
                   </w:tcPr>
                   <w:p>
                     <w:pPr>
-                      <w:pStyle w:val="SemEspaamento"/>
+                      <w:pStyle w:val="NoSpacing"/>
                       <w:jc w:val="center"/>
                       <w:rPr>
                         <w:b/>
@@ -348,29 +347,8 @@
                         <w:bCs/>
                         <w:sz w:val="28"/>
                         <w:szCs w:val="28"/>
-                        <w:u w:val="single"/>
                       </w:rPr>
-                      <w:t xml:space="preserve">300895515 - </w:t>
-                    </w:r>
-                    <w:r>
-                      <w:rPr>
-                        <w:b/>
-                        <w:bCs/>
-                        <w:sz w:val="28"/>
-                        <w:szCs w:val="28"/>
-                        <w:u w:val="single"/>
-                      </w:rPr>
-                      <w:t>Roberto Ito</w:t>
-                    </w:r>
-                    <w:r>
-                      <w:rPr>
-                        <w:b/>
-                        <w:bCs/>
-                        <w:sz w:val="28"/>
-                        <w:szCs w:val="28"/>
-                        <w:u w:val="single"/>
-                      </w:rPr>
-                      <w:t xml:space="preserve"> – Group 05</w:t>
+                      <w:t>Group 05</w:t>
                     </w:r>
                   </w:p>
                 </w:tc>
@@ -389,7 +367,69 @@
               </w:tcPr>
               <w:p>
                 <w:pPr>
-                  <w:pStyle w:val="SemEspaamento"/>
+                  <w:pStyle w:val="NoSpacing"/>
+                  <w:jc w:val="center"/>
+                  <w:rPr>
+                    <w:b/>
+                    <w:bCs/>
+                    <w:sz w:val="28"/>
+                    <w:szCs w:val="28"/>
+                  </w:rPr>
+                </w:pPr>
+                <w:r>
+                  <w:rPr>
+                    <w:b/>
+                    <w:bCs/>
+                    <w:sz w:val="28"/>
+                    <w:szCs w:val="28"/>
+                  </w:rPr>
+                  <w:t>300895515 - Roberto Ito</w:t>
+                </w:r>
+              </w:p>
+              <w:p>
+                <w:pPr>
+                  <w:pStyle w:val="NoSpacing"/>
+                  <w:jc w:val="center"/>
+                  <w:rPr>
+                    <w:b/>
+                    <w:bCs/>
+                    <w:sz w:val="28"/>
+                    <w:szCs w:val="28"/>
+                  </w:rPr>
+                </w:pPr>
+                <w:r>
+                  <w:rPr>
+                    <w:b/>
+                    <w:bCs/>
+                    <w:sz w:val="28"/>
+                    <w:szCs w:val="28"/>
+                  </w:rPr>
+                  <w:t xml:space="preserve">300916412 - </w:t>
+                </w:r>
+                <w:proofErr w:type="spellStart"/>
+                <w:r>
+                  <w:rPr>
+                    <w:b/>
+                    <w:bCs/>
+                    <w:sz w:val="28"/>
+                    <w:szCs w:val="28"/>
+                  </w:rPr>
+                  <w:t>Yayun</w:t>
+                </w:r>
+                <w:proofErr w:type="spellEnd"/>
+                <w:r>
+                  <w:rPr>
+                    <w:b/>
+                    <w:bCs/>
+                    <w:sz w:val="28"/>
+                    <w:szCs w:val="28"/>
+                  </w:rPr>
+                  <w:t xml:space="preserve"> Yang</w:t>
+                </w:r>
+              </w:p>
+              <w:p>
+                <w:pPr>
+                  <w:pStyle w:val="NoSpacing"/>
                   <w:jc w:val="center"/>
                   <w:rPr>
                     <w:b/>
@@ -409,7 +449,7 @@
             <mc:AlternateContent>
               <mc:Choice Requires="wps">
                 <w:drawing>
-                  <wp:anchor distT="0" distB="0" distL="114300" distR="114300" simplePos="0" relativeHeight="251657728" behindDoc="0" locked="0" layoutInCell="1" allowOverlap="1" wp14:anchorId="447DE918" wp14:editId="2D641337">
+                  <wp:anchor distT="0" distB="0" distL="114300" distR="114300" simplePos="0" relativeHeight="251657728" behindDoc="0" locked="0" layoutInCell="1" allowOverlap="1" wp14:anchorId="0730AEB8" wp14:editId="71AB7E1D">
                     <wp:simplePos x="0" y="0"/>
                     <wp:positionH relativeFrom="column">
                       <wp:posOffset>1778558</wp:posOffset>
@@ -467,10 +507,10 @@
                                     <w:lang w:eastAsia="en-CA"/>
                                   </w:rPr>
                                   <w:drawing>
-                                    <wp:inline distT="0" distB="0" distL="0" distR="0" wp14:anchorId="6E54DD60" wp14:editId="48BDB152">
+                                    <wp:inline distT="0" distB="0" distL="0" distR="0" wp14:anchorId="6B1D5286" wp14:editId="5EF3C089">
                                       <wp:extent cx="2201874" cy="1225899"/>
                                       <wp:effectExtent l="0" t="0" r="8255" b="0"/>
-                                      <wp:docPr id="5" name="Imagem 5"/>
+                                      <wp:docPr id="6" name="Imagem 5"/>
                                       <wp:cNvGraphicFramePr>
                                         <a:graphicFrameLocks xmlns:a="http://schemas.openxmlformats.org/drawingml/2006/main" noChangeAspect="1"/>
                                       </wp:cNvGraphicFramePr>
@@ -617,7 +657,7 @@
               </w:tcPr>
               <w:p>
                 <w:pPr>
-                  <w:pStyle w:val="SemEspaamento"/>
+                  <w:pStyle w:val="NoSpacing"/>
                   <w:jc w:val="center"/>
                   <w:rPr>
                     <w:sz w:val="24"/>
@@ -724,12 +764,12 @@
       <w:sdtContent>
         <w:p>
           <w:pPr>
-            <w:pStyle w:val="CabealhodoSumrio"/>
+            <w:pStyle w:val="TOCHeading"/>
           </w:pPr>
         </w:p>
         <w:p>
           <w:pPr>
-            <w:pStyle w:val="Sumrio1"/>
+            <w:pStyle w:val="TOC1"/>
             <w:tabs>
               <w:tab w:val="right" w:leader="dot" w:pos="9350"/>
             </w:tabs>
@@ -822,7 +862,7 @@
         </w:p>
         <w:p>
           <w:pPr>
-            <w:pStyle w:val="Sumrio1"/>
+            <w:pStyle w:val="TOC1"/>
             <w:tabs>
               <w:tab w:val="left" w:pos="440"/>
               <w:tab w:val="right" w:leader="dot" w:pos="9350"/>
@@ -906,7 +946,7 @@
         </w:p>
         <w:p>
           <w:pPr>
-            <w:pStyle w:val="Sumrio1"/>
+            <w:pStyle w:val="TOC1"/>
             <w:tabs>
               <w:tab w:val="left" w:pos="440"/>
               <w:tab w:val="right" w:leader="dot" w:pos="9350"/>
@@ -990,7 +1030,7 @@
         </w:p>
         <w:p>
           <w:pPr>
-            <w:pStyle w:val="Sumrio1"/>
+            <w:pStyle w:val="TOC1"/>
             <w:tabs>
               <w:tab w:val="left" w:pos="660"/>
               <w:tab w:val="right" w:leader="dot" w:pos="9350"/>
@@ -1074,7 +1114,7 @@
         </w:p>
         <w:p>
           <w:pPr>
-            <w:pStyle w:val="Sumrio1"/>
+            <w:pStyle w:val="TOC1"/>
             <w:tabs>
               <w:tab w:val="left" w:pos="660"/>
               <w:tab w:val="right" w:leader="dot" w:pos="9350"/>
@@ -1158,7 +1198,7 @@
         </w:p>
         <w:p>
           <w:pPr>
-            <w:pStyle w:val="Sumrio1"/>
+            <w:pStyle w:val="TOC1"/>
             <w:tabs>
               <w:tab w:val="left" w:pos="440"/>
               <w:tab w:val="right" w:leader="dot" w:pos="9350"/>
@@ -1242,7 +1282,7 @@
         </w:p>
         <w:p>
           <w:pPr>
-            <w:pStyle w:val="Sumrio1"/>
+            <w:pStyle w:val="TOC1"/>
             <w:tabs>
               <w:tab w:val="left" w:pos="660"/>
               <w:tab w:val="right" w:leader="dot" w:pos="9350"/>
@@ -1326,7 +1366,7 @@
         </w:p>
         <w:p>
           <w:pPr>
-            <w:pStyle w:val="Sumrio1"/>
+            <w:pStyle w:val="TOC1"/>
             <w:tabs>
               <w:tab w:val="left" w:pos="660"/>
               <w:tab w:val="right" w:leader="dot" w:pos="9350"/>
@@ -1410,7 +1450,7 @@
         </w:p>
         <w:p>
           <w:pPr>
-            <w:pStyle w:val="Sumrio1"/>
+            <w:pStyle w:val="TOC1"/>
             <w:tabs>
               <w:tab w:val="left" w:pos="660"/>
               <w:tab w:val="right" w:leader="dot" w:pos="9350"/>
@@ -1494,7 +1534,7 @@
         </w:p>
         <w:p>
           <w:pPr>
-            <w:pStyle w:val="Sumrio1"/>
+            <w:pStyle w:val="TOC1"/>
             <w:tabs>
               <w:tab w:val="left" w:pos="660"/>
               <w:tab w:val="right" w:leader="dot" w:pos="9350"/>
@@ -1578,7 +1618,7 @@
         </w:p>
         <w:p>
           <w:pPr>
-            <w:pStyle w:val="Sumrio1"/>
+            <w:pStyle w:val="TOC1"/>
             <w:tabs>
               <w:tab w:val="left" w:pos="440"/>
               <w:tab w:val="right" w:leader="dot" w:pos="9350"/>
@@ -1662,7 +1702,7 @@
         </w:p>
         <w:p>
           <w:pPr>
-            <w:pStyle w:val="Sumrio1"/>
+            <w:pStyle w:val="TOC1"/>
             <w:tabs>
               <w:tab w:val="left" w:pos="660"/>
               <w:tab w:val="right" w:leader="dot" w:pos="9350"/>
@@ -1746,7 +1786,7 @@
         </w:p>
         <w:p>
           <w:pPr>
-            <w:pStyle w:val="Sumrio1"/>
+            <w:pStyle w:val="TOC1"/>
             <w:tabs>
               <w:tab w:val="left" w:pos="660"/>
               <w:tab w:val="right" w:leader="dot" w:pos="9350"/>
@@ -1830,7 +1870,7 @@
         </w:p>
         <w:p>
           <w:pPr>
-            <w:pStyle w:val="Sumrio1"/>
+            <w:pStyle w:val="TOC1"/>
             <w:tabs>
               <w:tab w:val="left" w:pos="660"/>
               <w:tab w:val="right" w:leader="dot" w:pos="9350"/>
@@ -1914,7 +1954,7 @@
         </w:p>
         <w:p>
           <w:pPr>
-            <w:pStyle w:val="Sumrio1"/>
+            <w:pStyle w:val="TOC1"/>
             <w:tabs>
               <w:tab w:val="left" w:pos="660"/>
               <w:tab w:val="right" w:leader="dot" w:pos="9350"/>
@@ -1998,7 +2038,7 @@
         </w:p>
         <w:p>
           <w:pPr>
-            <w:pStyle w:val="Sumrio1"/>
+            <w:pStyle w:val="TOC1"/>
             <w:tabs>
               <w:tab w:val="left" w:pos="660"/>
               <w:tab w:val="right" w:leader="dot" w:pos="9350"/>
@@ -2082,7 +2122,7 @@
         </w:p>
         <w:p>
           <w:pPr>
-            <w:pStyle w:val="Sumrio1"/>
+            <w:pStyle w:val="TOC1"/>
             <w:tabs>
               <w:tab w:val="left" w:pos="660"/>
               <w:tab w:val="right" w:leader="dot" w:pos="9350"/>
@@ -2166,7 +2206,7 @@
         </w:p>
         <w:p>
           <w:pPr>
-            <w:pStyle w:val="Sumrio1"/>
+            <w:pStyle w:val="TOC1"/>
             <w:tabs>
               <w:tab w:val="left" w:pos="660"/>
               <w:tab w:val="right" w:leader="dot" w:pos="9350"/>
@@ -2250,7 +2290,7 @@
         </w:p>
         <w:p>
           <w:pPr>
-            <w:pStyle w:val="Sumrio1"/>
+            <w:pStyle w:val="TOC1"/>
             <w:tabs>
               <w:tab w:val="left" w:pos="880"/>
               <w:tab w:val="right" w:leader="dot" w:pos="9350"/>
@@ -2346,7 +2386,7 @@
     </w:sdt>
     <w:p>
       <w:pPr>
-        <w:pStyle w:val="Ttulo1"/>
+        <w:pStyle w:val="Heading1"/>
         <w:jc w:val="center"/>
       </w:pPr>
       <w:r>
@@ -2383,7 +2423,7 @@
     </w:p>
     <w:p>
       <w:pPr>
-        <w:pStyle w:val="PargrafodaLista"/>
+        <w:pStyle w:val="ListParagraph"/>
         <w:numPr>
           <w:ilvl w:val="0"/>
           <w:numId w:val="7"/>
@@ -2398,7 +2438,7 @@
     </w:p>
     <w:p>
       <w:pPr>
-        <w:pStyle w:val="PargrafodaLista"/>
+        <w:pStyle w:val="ListParagraph"/>
         <w:numPr>
           <w:ilvl w:val="0"/>
           <w:numId w:val="7"/>
@@ -2413,7 +2453,7 @@
     </w:p>
     <w:p>
       <w:pPr>
-        <w:pStyle w:val="PargrafodaLista"/>
+        <w:pStyle w:val="ListParagraph"/>
         <w:numPr>
           <w:ilvl w:val="0"/>
           <w:numId w:val="7"/>
@@ -2428,7 +2468,7 @@
     </w:p>
     <w:p>
       <w:pPr>
-        <w:pStyle w:val="PargrafodaLista"/>
+        <w:pStyle w:val="ListParagraph"/>
         <w:numPr>
           <w:ilvl w:val="0"/>
           <w:numId w:val="7"/>
@@ -2448,7 +2488,7 @@
     </w:p>
     <w:p>
       <w:pPr>
-        <w:pStyle w:val="PargrafodaLista"/>
+        <w:pStyle w:val="ListParagraph"/>
         <w:numPr>
           <w:ilvl w:val="0"/>
           <w:numId w:val="10"/>
@@ -2463,7 +2503,7 @@
     </w:p>
     <w:p>
       <w:pPr>
-        <w:pStyle w:val="PargrafodaLista"/>
+        <w:pStyle w:val="ListParagraph"/>
         <w:numPr>
           <w:ilvl w:val="0"/>
           <w:numId w:val="10"/>
@@ -2478,7 +2518,7 @@
     </w:p>
     <w:p>
       <w:pPr>
-        <w:pStyle w:val="PargrafodaLista"/>
+        <w:pStyle w:val="ListParagraph"/>
         <w:numPr>
           <w:ilvl w:val="0"/>
           <w:numId w:val="10"/>
@@ -2504,20 +2544,96 @@
       <w:r>
         <w:t xml:space="preserve">assets, animations, </w:t>
       </w:r>
-      <w:bookmarkStart w:id="1" w:name="_GoBack"/>
-      <w:bookmarkEnd w:id="1"/>
       <w:r>
         <w:t>spawn, shoot, collision, and score points.</w:t>
       </w:r>
     </w:p>
     <w:p>
       <w:pPr>
-        <w:pStyle w:val="PargrafodaLista"/>
+        <w:pStyle w:val="ListParagraph"/>
         <w:numPr>
           <w:ilvl w:val="0"/>
           <w:numId w:val="10"/>
         </w:numPr>
       </w:pPr>
+      <w:proofErr w:type="spellStart"/>
+      <w:r>
+        <w:t>Yayun</w:t>
+      </w:r>
+      <w:proofErr w:type="spellEnd"/>
+      <w:r>
+        <w:t xml:space="preserve"> Yang - Background modification.</w:t>
+      </w:r>
+    </w:p>
+    <w:p>
+      <w:pPr>
+        <w:pStyle w:val="ListParagraph"/>
+        <w:numPr>
+          <w:ilvl w:val="0"/>
+          <w:numId w:val="10"/>
+        </w:numPr>
+      </w:pPr>
+      <w:proofErr w:type="spellStart"/>
+      <w:r>
+        <w:t>Yayun</w:t>
+      </w:r>
+      <w:proofErr w:type="spellEnd"/>
+      <w:r>
+        <w:t xml:space="preserve"> Yang - Enemy moving Pattern changed for level 1.</w:t>
+      </w:r>
+    </w:p>
+    <w:p>
+      <w:pPr>
+        <w:pStyle w:val="ListParagraph"/>
+        <w:numPr>
+          <w:ilvl w:val="0"/>
+          <w:numId w:val="10"/>
+        </w:numPr>
+      </w:pPr>
+      <w:proofErr w:type="spellStart"/>
+      <w:r>
+        <w:t>Yayun</w:t>
+      </w:r>
+      <w:proofErr w:type="spellEnd"/>
+      <w:r>
+        <w:t xml:space="preserve"> Yang - 2 more level added. </w:t>
+      </w:r>
+    </w:p>
+    <w:p>
+      <w:pPr>
+        <w:pStyle w:val="ListParagraph"/>
+        <w:numPr>
+          <w:ilvl w:val="0"/>
+          <w:numId w:val="10"/>
+        </w:numPr>
+      </w:pPr>
+      <w:proofErr w:type="spellStart"/>
+      <w:r>
+        <w:t>Yayun</w:t>
+      </w:r>
+      <w:proofErr w:type="spellEnd"/>
+      <w:r>
+        <w:t xml:space="preserve"> Yang – background sound problems fixed for level 2 &amp; 3. New sounds are added for game menu, game over page, bullet shooting.</w:t>
+      </w:r>
+    </w:p>
+    <w:p>
+      <w:pPr>
+        <w:pStyle w:val="ListParagraph"/>
+        <w:numPr>
+          <w:ilvl w:val="0"/>
+          <w:numId w:val="10"/>
+        </w:numPr>
+      </w:pPr>
+      <w:proofErr w:type="spellStart"/>
+      <w:r>
+        <w:t>Yayun</w:t>
+      </w:r>
+      <w:proofErr w:type="spellEnd"/>
+      <w:r>
+        <w:t xml:space="preserve"> Yang – enemy move pattern added for all 3 levels.</w:t>
+      </w:r>
+      <w:bookmarkStart w:id="1" w:name="_GoBack"/>
+      <w:bookmarkEnd w:id="1"/>
     </w:p>
     <w:p/>
     <w:p>
@@ -2537,7 +2653,7 @@
     </w:p>
     <w:p>
       <w:pPr>
-        <w:pStyle w:val="Ttulo1"/>
+        <w:pStyle w:val="Heading1"/>
         <w:numPr>
           <w:ilvl w:val="0"/>
           <w:numId w:val="2"/>
@@ -2606,7 +2722,7 @@
     <w:p/>
     <w:p>
       <w:pPr>
-        <w:pStyle w:val="Ttulo1"/>
+        <w:pStyle w:val="Heading1"/>
         <w:numPr>
           <w:ilvl w:val="0"/>
           <w:numId w:val="2"/>
@@ -2772,7 +2888,7 @@
     </w:p>
     <w:p>
       <w:pPr>
-        <w:pStyle w:val="Ttulo1"/>
+        <w:pStyle w:val="Heading1"/>
         <w:numPr>
           <w:ilvl w:val="0"/>
           <w:numId w:val="2"/>
@@ -2789,7 +2905,7 @@
     </w:p>
     <w:p>
       <w:pPr>
-        <w:pStyle w:val="PargrafodaLista"/>
+        <w:pStyle w:val="ListParagraph"/>
         <w:rPr>
           <w:i/>
           <w:sz w:val="24"/>
@@ -2815,7 +2931,7 @@
     </w:p>
     <w:p>
       <w:pPr>
-        <w:pStyle w:val="Ttulo1"/>
+        <w:pStyle w:val="Heading1"/>
         <w:numPr>
           <w:ilvl w:val="0"/>
           <w:numId w:val="2"/>
@@ -2829,7 +2945,7 @@
     </w:p>
     <w:p>
       <w:pPr>
-        <w:pStyle w:val="PargrafodaLista"/>
+        <w:pStyle w:val="ListParagraph"/>
         <w:rPr>
           <w:i/>
           <w:sz w:val="24"/>
@@ -2871,7 +2987,7 @@
     </w:p>
     <w:p>
       <w:pPr>
-        <w:pStyle w:val="PargrafodaLista"/>
+        <w:pStyle w:val="ListParagraph"/>
         <w:rPr>
           <w:i/>
           <w:sz w:val="24"/>
@@ -2913,7 +3029,7 @@
     </w:p>
     <w:p>
       <w:pPr>
-        <w:pStyle w:val="PargrafodaLista"/>
+        <w:pStyle w:val="ListParagraph"/>
         <w:rPr>
           <w:i/>
           <w:sz w:val="24"/>
@@ -2939,7 +3055,7 @@
     </w:p>
     <w:p>
       <w:pPr>
-        <w:pStyle w:val="PargrafodaLista"/>
+        <w:pStyle w:val="ListParagraph"/>
         <w:rPr>
           <w:i/>
           <w:sz w:val="24"/>
@@ -2957,7 +3073,7 @@
     </w:p>
     <w:p>
       <w:pPr>
-        <w:pStyle w:val="PargrafodaLista"/>
+        <w:pStyle w:val="ListParagraph"/>
         <w:rPr>
           <w:i/>
           <w:sz w:val="24"/>
@@ -2999,7 +3115,7 @@
     </w:p>
     <w:p>
       <w:pPr>
-        <w:pStyle w:val="PargrafodaLista"/>
+        <w:pStyle w:val="ListParagraph"/>
         <w:rPr>
           <w:i/>
           <w:sz w:val="24"/>
@@ -3012,7 +3128,7 @@
           <w:lang w:eastAsia="en-CA"/>
         </w:rPr>
         <w:drawing>
-          <wp:inline distT="0" distB="0" distL="0" distR="0" wp14:anchorId="279143CC" wp14:editId="11D99BF3">
+          <wp:inline distT="0" distB="0" distL="0" distR="0" wp14:anchorId="5B12245B" wp14:editId="6209A0C8">
             <wp:extent cx="4695825" cy="1019175"/>
             <wp:effectExtent l="0" t="0" r="9525" b="9525"/>
             <wp:docPr id="2" name="Imagem 2"/>
@@ -3065,7 +3181,7 @@
     </w:p>
     <w:p>
       <w:pPr>
-        <w:pStyle w:val="Ttulo1"/>
+        <w:pStyle w:val="Heading1"/>
         <w:numPr>
           <w:ilvl w:val="0"/>
           <w:numId w:val="2"/>
@@ -3083,7 +3199,7 @@
     </w:p>
     <w:p>
       <w:pPr>
-        <w:pStyle w:val="PargrafodaLista"/>
+        <w:pStyle w:val="ListParagraph"/>
         <w:rPr>
           <w:sz w:val="24"/>
           <w:szCs w:val="24"/>
@@ -3098,7 +3214,7 @@
           <w:lang w:eastAsia="en-CA"/>
         </w:rPr>
         <w:drawing>
-          <wp:inline distT="0" distB="0" distL="0" distR="0">
+          <wp:inline distT="0" distB="0" distL="0" distR="0" wp14:anchorId="2669FDD0" wp14:editId="4B3AD048">
             <wp:extent cx="3295650" cy="3295650"/>
             <wp:effectExtent l="0" t="0" r="0" b="0"/>
             <wp:docPr id="4" name="Imagem 4" descr="C:\Users\rober\AppData\Local\Microsoft\Windows\INetCache\Content.Word\InterfaceSketchJPG.JPG"/>
@@ -3149,7 +3265,7 @@
     </w:p>
     <w:p>
       <w:pPr>
-        <w:pStyle w:val="PargrafodaLista"/>
+        <w:pStyle w:val="ListParagraph"/>
         <w:rPr>
           <w:i/>
           <w:sz w:val="24"/>
@@ -3183,7 +3299,7 @@
     </w:p>
     <w:p>
       <w:pPr>
-        <w:pStyle w:val="PargrafodaLista"/>
+        <w:pStyle w:val="ListParagraph"/>
         <w:rPr>
           <w:i/>
           <w:sz w:val="24"/>
@@ -3217,7 +3333,7 @@
     </w:p>
     <w:p>
       <w:pPr>
-        <w:pStyle w:val="PargrafodaLista"/>
+        <w:pStyle w:val="ListParagraph"/>
         <w:rPr>
           <w:i/>
           <w:sz w:val="24"/>
@@ -3277,7 +3393,7 @@
     </w:p>
     <w:p>
       <w:pPr>
-        <w:pStyle w:val="Ttulo1"/>
+        <w:pStyle w:val="Heading1"/>
         <w:numPr>
           <w:ilvl w:val="0"/>
           <w:numId w:val="2"/>
@@ -3294,7 +3410,7 @@
     </w:p>
     <w:p>
       <w:pPr>
-        <w:pStyle w:val="PargrafodaLista"/>
+        <w:pStyle w:val="ListParagraph"/>
         <w:rPr>
           <w:i/>
           <w:sz w:val="24"/>
@@ -3336,7 +3452,7 @@
     </w:p>
     <w:p>
       <w:pPr>
-        <w:pStyle w:val="PargrafodaLista"/>
+        <w:pStyle w:val="ListParagraph"/>
         <w:rPr>
           <w:i/>
           <w:sz w:val="24"/>
@@ -3363,7 +3479,7 @@
     </w:p>
     <w:p>
       <w:pPr>
-        <w:pStyle w:val="Ttulo1"/>
+        <w:pStyle w:val="Heading1"/>
         <w:numPr>
           <w:ilvl w:val="0"/>
           <w:numId w:val="2"/>
@@ -3380,7 +3496,7 @@
     </w:p>
     <w:p>
       <w:pPr>
-        <w:pStyle w:val="PargrafodaLista"/>
+        <w:pStyle w:val="ListParagraph"/>
         <w:rPr>
           <w:i/>
           <w:sz w:val="24"/>
@@ -3414,20 +3530,36 @@
     </w:p>
     <w:p>
       <w:pPr>
-        <w:pStyle w:val="PargrafodaLista"/>
-        <w:rPr>
-          <w:i/>
-          <w:sz w:val="24"/>
-          <w:szCs w:val="24"/>
-        </w:rPr>
-      </w:pPr>
-      <w:r>
-        <w:rPr>
-          <w:i/>
-          <w:sz w:val="24"/>
-          <w:szCs w:val="24"/>
-        </w:rPr>
-        <w:t>The levels are similar with different difficulties and bosses</w:t>
+        <w:pStyle w:val="ListParagraph"/>
+        <w:rPr>
+          <w:i/>
+          <w:sz w:val="24"/>
+          <w:szCs w:val="24"/>
+        </w:rPr>
+      </w:pPr>
+      <w:r>
+        <w:rPr>
+          <w:i/>
+          <w:sz w:val="24"/>
+          <w:szCs w:val="24"/>
+        </w:rPr>
+        <w:t xml:space="preserve">The levels are similar with different </w:t>
+      </w:r>
+      <w:r>
+        <w:rPr>
+          <w:i/>
+          <w:sz w:val="24"/>
+          <w:szCs w:val="24"/>
+        </w:rPr>
+        <w:t xml:space="preserve">background, sound, </w:t>
+      </w:r>
+      <w:r>
+        <w:rPr>
+          <w:i/>
+          <w:sz w:val="24"/>
+          <w:szCs w:val="24"/>
+        </w:rPr>
+        <w:t>difficulties and bosses</w:t>
       </w:r>
       <w:r>
         <w:rPr>
@@ -3449,7 +3581,7 @@
     </w:p>
     <w:p>
       <w:pPr>
-        <w:pStyle w:val="Ttulo1"/>
+        <w:pStyle w:val="Heading1"/>
         <w:numPr>
           <w:ilvl w:val="0"/>
           <w:numId w:val="2"/>
@@ -3539,7 +3671,7 @@
     </w:p>
     <w:p>
       <w:pPr>
-        <w:pStyle w:val="Ttulo1"/>
+        <w:pStyle w:val="Heading1"/>
         <w:numPr>
           <w:ilvl w:val="0"/>
           <w:numId w:val="2"/>
@@ -3575,7 +3707,7 @@
     </w:p>
     <w:p>
       <w:pPr>
-        <w:pStyle w:val="Ttulo1"/>
+        <w:pStyle w:val="Heading1"/>
         <w:numPr>
           <w:ilvl w:val="0"/>
           <w:numId w:val="2"/>
@@ -3628,7 +3760,7 @@
     </w:p>
     <w:p>
       <w:pPr>
-        <w:pStyle w:val="Ttulo1"/>
+        <w:pStyle w:val="Heading1"/>
         <w:numPr>
           <w:ilvl w:val="0"/>
           <w:numId w:val="2"/>
@@ -3672,7 +3804,7 @@
     </w:p>
     <w:p>
       <w:pPr>
-        <w:pStyle w:val="Ttulo1"/>
+        <w:pStyle w:val="Heading1"/>
         <w:numPr>
           <w:ilvl w:val="0"/>
           <w:numId w:val="2"/>
@@ -3704,7 +3836,7 @@
     </w:p>
     <w:p>
       <w:pPr>
-        <w:pStyle w:val="Ttulo1"/>
+        <w:pStyle w:val="Heading1"/>
         <w:numPr>
           <w:ilvl w:val="0"/>
           <w:numId w:val="2"/>
@@ -3718,7 +3850,7 @@
     </w:p>
     <w:tbl>
       <w:tblPr>
-        <w:tblStyle w:val="Tabelacomgrade"/>
+        <w:tblStyle w:val="TableGrid"/>
         <w:tblW w:w="0" w:type="auto"/>
         <w:tblInd w:w="720" w:type="dxa"/>
         <w:tblLook w:val="04A0" w:firstRow="1" w:lastRow="0" w:firstColumn="1" w:lastColumn="0" w:noHBand="0" w:noVBand="1"/>
@@ -4267,7 +4399,7 @@
     </w:p>
     <w:p>
       <w:pPr>
-        <w:pStyle w:val="Ttulo1"/>
+        <w:pStyle w:val="Heading1"/>
         <w:numPr>
           <w:ilvl w:val="0"/>
           <w:numId w:val="2"/>
@@ -4281,26 +4413,35 @@
     </w:p>
     <w:p>
       <w:pPr>
-        <w:pStyle w:val="PargrafodaLista"/>
+        <w:pStyle w:val="ListParagraph"/>
         <w:numPr>
           <w:ilvl w:val="0"/>
           <w:numId w:val="8"/>
         </w:numPr>
       </w:pPr>
       <w:r>
-        <w:t>Bensound-epic.mp3 from bensound.com.</w:t>
-      </w:r>
-    </w:p>
-    <w:p>
-      <w:pPr>
-        <w:pStyle w:val="PargrafodaLista"/>
+        <w:t>The l</w:t>
+      </w:r>
+      <w:r>
+        <w:t>evel1</w:t>
+      </w:r>
+      <w:r>
+        <w:t>.mp3 from bensound.com.</w:t>
+      </w:r>
+    </w:p>
+    <w:p>
+      <w:pPr>
+        <w:pStyle w:val="ListParagraph"/>
         <w:numPr>
           <w:ilvl w:val="0"/>
           <w:numId w:val="8"/>
         </w:numPr>
       </w:pPr>
       <w:r>
-        <w:t xml:space="preserve">Explosion.mp3 from </w:t>
+        <w:t>The e</w:t>
+      </w:r>
+      <w:r>
+        <w:t xml:space="preserve">xplosion.mp3 from </w:t>
       </w:r>
       <w:r>
         <w:t xml:space="preserve">Beginning HTML 5 Games with </w:t>
@@ -4312,13 +4453,31 @@
       <w:proofErr w:type="spellEnd"/>
       <w:r>
         <w:t xml:space="preserve"> book example.</w:t>
+      </w:r>
+    </w:p>
+    <w:p>
+      <w:pPr>
+        <w:pStyle w:val="ListParagraph"/>
+        <w:numPr>
+          <w:ilvl w:val="0"/>
+          <w:numId w:val="8"/>
+        </w:numPr>
+      </w:pPr>
+      <w:r>
+        <w:t xml:space="preserve">The level2.mp3, level3.wav, menu.wav, bullet.wav and gameover.wav are from </w:t>
+      </w:r>
+      <w:r>
+        <w:t>playonloop</w:t>
+      </w:r>
+      <w:r>
+        <w:t>.com</w:t>
       </w:r>
     </w:p>
     <w:p/>
     <w:p/>
     <w:p>
       <w:pPr>
-        <w:pStyle w:val="Ttulo1"/>
+        <w:pStyle w:val="Heading1"/>
         <w:numPr>
           <w:ilvl w:val="0"/>
           <w:numId w:val="2"/>
@@ -4335,7 +4494,7 @@
     <w:p/>
     <w:p>
       <w:pPr>
-        <w:pStyle w:val="Ttulo1"/>
+        <w:pStyle w:val="Heading1"/>
         <w:numPr>
           <w:ilvl w:val="0"/>
           <w:numId w:val="2"/>
@@ -4349,7 +4508,7 @@
     </w:p>
     <w:p>
       <w:pPr>
-        <w:pStyle w:val="PargrafodaLista"/>
+        <w:pStyle w:val="ListParagraph"/>
         <w:numPr>
           <w:ilvl w:val="0"/>
           <w:numId w:val="9"/>
@@ -4369,7 +4528,7 @@
     </w:p>
     <w:p>
       <w:pPr>
-        <w:pStyle w:val="PargrafodaLista"/>
+        <w:pStyle w:val="ListParagraph"/>
         <w:numPr>
           <w:ilvl w:val="0"/>
           <w:numId w:val="9"/>
@@ -4393,7 +4552,7 @@
     </w:p>
     <w:p>
       <w:pPr>
-        <w:pStyle w:val="PargrafodaLista"/>
+        <w:pStyle w:val="ListParagraph"/>
         <w:numPr>
           <w:ilvl w:val="0"/>
           <w:numId w:val="9"/>
@@ -4411,22 +4570,10 @@
         <w:t>.</w:t>
       </w:r>
     </w:p>
-    <w:p>
-      <w:pPr>
-        <w:pStyle w:val="PargrafodaLista"/>
-        <w:numPr>
-          <w:ilvl w:val="0"/>
-          <w:numId w:val="9"/>
-        </w:numPr>
-      </w:pPr>
-      <w:r>
-        <w:cr/>
-      </w:r>
-    </w:p>
     <w:p/>
     <w:p>
       <w:pPr>
-        <w:pStyle w:val="Ttulo1"/>
+        <w:pStyle w:val="Heading1"/>
         <w:numPr>
           <w:ilvl w:val="0"/>
           <w:numId w:val="2"/>
@@ -4440,13 +4587,13 @@
     </w:p>
     <w:p>
       <w:pPr>
-        <w:pStyle w:val="Ttulo1"/>
+        <w:pStyle w:val="Heading1"/>
         <w:ind w:left="720"/>
       </w:pPr>
     </w:p>
     <w:p>
       <w:pPr>
-        <w:pStyle w:val="Ttulo1"/>
+        <w:pStyle w:val="Heading1"/>
         <w:numPr>
           <w:ilvl w:val="0"/>
           <w:numId w:val="2"/>
@@ -4488,7 +4635,7 @@
 </file>
 
 <file path=word/endnotes.xml><?xml version="1.0" encoding="utf-8"?>
-<w:endnotes xmlns:wpc="http://schemas.microsoft.com/office/word/2010/wordprocessingCanvas" xmlns:cx="http://schemas.microsoft.com/office/drawing/2014/chartex" xmlns:cx1="http://schemas.microsoft.com/office/drawing/2015/9/8/chartex" xmlns:mc="http://schemas.openxmlformats.org/markup-compatibility/2006" xmlns:o="urn:schemas-microsoft-com:office:office" xmlns:r="http://schemas.openxmlformats.org/officeDocument/2006/relationships" xmlns:m="http://schemas.openxmlformats.org/officeDocument/2006/math" xmlns:v="urn:schemas-microsoft-com:vml" xmlns:wp14="http://schemas.microsoft.com/office/word/2010/wordprocessingDrawing" xmlns:wp="http://schemas.openxmlformats.org/drawingml/2006/wordprocessingDrawing" xmlns:w10="urn:schemas-microsoft-com:office:word" xmlns:w="http://schemas.openxmlformats.org/wordprocessingml/2006/main" xmlns:w14="http://schemas.microsoft.com/office/word/2010/wordml" xmlns:w15="http://schemas.microsoft.com/office/word/2012/wordml" xmlns:w16se="http://schemas.microsoft.com/office/word/2015/wordml/symex" xmlns:wpg="http://schemas.microsoft.com/office/word/2010/wordprocessingGroup" xmlns:wpi="http://schemas.microsoft.com/office/word/2010/wordprocessingInk" xmlns:wne="http://schemas.microsoft.com/office/word/2006/wordml" xmlns:wps="http://schemas.microsoft.com/office/word/2010/wordprocessingShape" mc:Ignorable="w14 w15 w16se wp14">
+<w:endnotes xmlns:wpc="http://schemas.microsoft.com/office/word/2010/wordprocessingCanvas" xmlns:cx="http://schemas.microsoft.com/office/drawing/2014/chartex" xmlns:cx1="http://schemas.microsoft.com/office/drawing/2015/9/8/chartex" xmlns:cx2="http://schemas.microsoft.com/office/drawing/2015/10/21/chartex" xmlns:cx3="http://schemas.microsoft.com/office/drawing/2016/5/9/chartex" xmlns:cx4="http://schemas.microsoft.com/office/drawing/2016/5/10/chartex" xmlns:cx5="http://schemas.microsoft.com/office/drawing/2016/5/11/chartex" xmlns:cx6="http://schemas.microsoft.com/office/drawing/2016/5/12/chartex" xmlns:cx7="http://schemas.microsoft.com/office/drawing/2016/5/13/chartex" xmlns:cx8="http://schemas.microsoft.com/office/drawing/2016/5/14/chartex" xmlns:mc="http://schemas.openxmlformats.org/markup-compatibility/2006" xmlns:aink="http://schemas.microsoft.com/office/drawing/2016/ink" xmlns:am3d="http://schemas.microsoft.com/office/drawing/2017/model3d" xmlns:o="urn:schemas-microsoft-com:office:office" xmlns:r="http://schemas.openxmlformats.org/officeDocument/2006/relationships" xmlns:m="http://schemas.openxmlformats.org/officeDocument/2006/math" xmlns:v="urn:schemas-microsoft-com:vml" xmlns:wp14="http://schemas.microsoft.com/office/word/2010/wordprocessingDrawing" xmlns:wp="http://schemas.openxmlformats.org/drawingml/2006/wordprocessingDrawing" xmlns:w10="urn:schemas-microsoft-com:office:word" xmlns:w="http://schemas.openxmlformats.org/wordprocessingml/2006/main" xmlns:w14="http://schemas.microsoft.com/office/word/2010/wordml" xmlns:w15="http://schemas.microsoft.com/office/word/2012/wordml" xmlns:w16cid="http://schemas.microsoft.com/office/word/2016/wordml/cid" xmlns:w16se="http://schemas.microsoft.com/office/word/2015/wordml/symex" xmlns:wpg="http://schemas.microsoft.com/office/word/2010/wordprocessingGroup" xmlns:wpi="http://schemas.microsoft.com/office/word/2010/wordprocessingInk" xmlns:wne="http://schemas.microsoft.com/office/word/2006/wordml" xmlns:wps="http://schemas.microsoft.com/office/word/2010/wordprocessingShape" mc:Ignorable="w14 w15 w16se w16cid wp14">
   <w:endnote w:type="separator" w:id="-1">
     <w:p>
       <w:pPr>
@@ -4513,10 +4660,10 @@
 </file>
 
 <file path=word/footer1.xml><?xml version="1.0" encoding="utf-8"?>
-<w:ftr xmlns:wpc="http://schemas.microsoft.com/office/word/2010/wordprocessingCanvas" xmlns:cx="http://schemas.microsoft.com/office/drawing/2014/chartex" xmlns:cx1="http://schemas.microsoft.com/office/drawing/2015/9/8/chartex" xmlns:mc="http://schemas.openxmlformats.org/markup-compatibility/2006" xmlns:o="urn:schemas-microsoft-com:office:office" xmlns:r="http://schemas.openxmlformats.org/officeDocument/2006/relationships" xmlns:m="http://schemas.openxmlformats.org/officeDocument/2006/math" xmlns:v="urn:schemas-microsoft-com:vml" xmlns:wp14="http://schemas.microsoft.com/office/word/2010/wordprocessingDrawing" xmlns:wp="http://schemas.openxmlformats.org/drawingml/2006/wordprocessingDrawing" xmlns:w10="urn:schemas-microsoft-com:office:word" xmlns:w="http://schemas.openxmlformats.org/wordprocessingml/2006/main" xmlns:w14="http://schemas.microsoft.com/office/word/2010/wordml" xmlns:w15="http://schemas.microsoft.com/office/word/2012/wordml" xmlns:w16se="http://schemas.microsoft.com/office/word/2015/wordml/symex" xmlns:wpg="http://schemas.microsoft.com/office/word/2010/wordprocessingGroup" xmlns:wpi="http://schemas.microsoft.com/office/word/2010/wordprocessingInk" xmlns:wne="http://schemas.microsoft.com/office/word/2006/wordml" xmlns:wps="http://schemas.microsoft.com/office/word/2010/wordprocessingShape" mc:Ignorable="w14 w15 w16se wp14">
+<w:ftr xmlns:wpc="http://schemas.microsoft.com/office/word/2010/wordprocessingCanvas" xmlns:cx="http://schemas.microsoft.com/office/drawing/2014/chartex" xmlns:cx1="http://schemas.microsoft.com/office/drawing/2015/9/8/chartex" xmlns:cx2="http://schemas.microsoft.com/office/drawing/2015/10/21/chartex" xmlns:cx3="http://schemas.microsoft.com/office/drawing/2016/5/9/chartex" xmlns:cx4="http://schemas.microsoft.com/office/drawing/2016/5/10/chartex" xmlns:cx5="http://schemas.microsoft.com/office/drawing/2016/5/11/chartex" xmlns:cx6="http://schemas.microsoft.com/office/drawing/2016/5/12/chartex" xmlns:cx7="http://schemas.microsoft.com/office/drawing/2016/5/13/chartex" xmlns:cx8="http://schemas.microsoft.com/office/drawing/2016/5/14/chartex" xmlns:mc="http://schemas.openxmlformats.org/markup-compatibility/2006" xmlns:aink="http://schemas.microsoft.com/office/drawing/2016/ink" xmlns:am3d="http://schemas.microsoft.com/office/drawing/2017/model3d" xmlns:o="urn:schemas-microsoft-com:office:office" xmlns:r="http://schemas.openxmlformats.org/officeDocument/2006/relationships" xmlns:m="http://schemas.openxmlformats.org/officeDocument/2006/math" xmlns:v="urn:schemas-microsoft-com:vml" xmlns:wp14="http://schemas.microsoft.com/office/word/2010/wordprocessingDrawing" xmlns:wp="http://schemas.openxmlformats.org/drawingml/2006/wordprocessingDrawing" xmlns:w10="urn:schemas-microsoft-com:office:word" xmlns:w="http://schemas.openxmlformats.org/wordprocessingml/2006/main" xmlns:w14="http://schemas.microsoft.com/office/word/2010/wordml" xmlns:w15="http://schemas.microsoft.com/office/word/2012/wordml" xmlns:w16cid="http://schemas.microsoft.com/office/word/2016/wordml/cid" xmlns:w16se="http://schemas.microsoft.com/office/word/2015/wordml/symex" xmlns:wpg="http://schemas.microsoft.com/office/word/2010/wordprocessingGroup" xmlns:wpi="http://schemas.microsoft.com/office/word/2010/wordprocessingInk" xmlns:wne="http://schemas.microsoft.com/office/word/2006/wordml" xmlns:wps="http://schemas.microsoft.com/office/word/2010/wordprocessingShape" mc:Ignorable="w14 w15 w16se w16cid wp14">
   <w:p>
     <w:pPr>
-      <w:pStyle w:val="Rodap"/>
+      <w:pStyle w:val="Footer"/>
       <w:pBdr>
         <w:top w:val="thinThickSmallGap" w:sz="24" w:space="1" w:color="622423" w:themeColor="accent2" w:themeShade="7F"/>
       </w:pBdr>
@@ -4569,17 +4716,17 @@
   </w:p>
   <w:p>
     <w:pPr>
-      <w:pStyle w:val="Rodap"/>
+      <w:pStyle w:val="Footer"/>
     </w:pPr>
   </w:p>
 </w:ftr>
 </file>
 
 <file path=word/footer2.xml><?xml version="1.0" encoding="utf-8"?>
-<w:ftr xmlns:wpc="http://schemas.microsoft.com/office/word/2010/wordprocessingCanvas" xmlns:cx="http://schemas.microsoft.com/office/drawing/2014/chartex" xmlns:cx1="http://schemas.microsoft.com/office/drawing/2015/9/8/chartex" xmlns:mc="http://schemas.openxmlformats.org/markup-compatibility/2006" xmlns:o="urn:schemas-microsoft-com:office:office" xmlns:r="http://schemas.openxmlformats.org/officeDocument/2006/relationships" xmlns:m="http://schemas.openxmlformats.org/officeDocument/2006/math" xmlns:v="urn:schemas-microsoft-com:vml" xmlns:wp14="http://schemas.microsoft.com/office/word/2010/wordprocessingDrawing" xmlns:wp="http://schemas.openxmlformats.org/drawingml/2006/wordprocessingDrawing" xmlns:w10="urn:schemas-microsoft-com:office:word" xmlns:w="http://schemas.openxmlformats.org/wordprocessingml/2006/main" xmlns:w14="http://schemas.microsoft.com/office/word/2010/wordml" xmlns:w15="http://schemas.microsoft.com/office/word/2012/wordml" xmlns:w16se="http://schemas.microsoft.com/office/word/2015/wordml/symex" xmlns:wpg="http://schemas.microsoft.com/office/word/2010/wordprocessingGroup" xmlns:wpi="http://schemas.microsoft.com/office/word/2010/wordprocessingInk" xmlns:wne="http://schemas.microsoft.com/office/word/2006/wordml" xmlns:wps="http://schemas.microsoft.com/office/word/2010/wordprocessingShape" mc:Ignorable="w14 w15 w16se wp14">
+<w:ftr xmlns:wpc="http://schemas.microsoft.com/office/word/2010/wordprocessingCanvas" xmlns:cx="http://schemas.microsoft.com/office/drawing/2014/chartex" xmlns:cx1="http://schemas.microsoft.com/office/drawing/2015/9/8/chartex" xmlns:cx2="http://schemas.microsoft.com/office/drawing/2015/10/21/chartex" xmlns:cx3="http://schemas.microsoft.com/office/drawing/2016/5/9/chartex" xmlns:cx4="http://schemas.microsoft.com/office/drawing/2016/5/10/chartex" xmlns:cx5="http://schemas.microsoft.com/office/drawing/2016/5/11/chartex" xmlns:cx6="http://schemas.microsoft.com/office/drawing/2016/5/12/chartex" xmlns:cx7="http://schemas.microsoft.com/office/drawing/2016/5/13/chartex" xmlns:cx8="http://schemas.microsoft.com/office/drawing/2016/5/14/chartex" xmlns:mc="http://schemas.openxmlformats.org/markup-compatibility/2006" xmlns:aink="http://schemas.microsoft.com/office/drawing/2016/ink" xmlns:am3d="http://schemas.microsoft.com/office/drawing/2017/model3d" xmlns:o="urn:schemas-microsoft-com:office:office" xmlns:r="http://schemas.openxmlformats.org/officeDocument/2006/relationships" xmlns:m="http://schemas.openxmlformats.org/officeDocument/2006/math" xmlns:v="urn:schemas-microsoft-com:vml" xmlns:wp14="http://schemas.microsoft.com/office/word/2010/wordprocessingDrawing" xmlns:wp="http://schemas.openxmlformats.org/drawingml/2006/wordprocessingDrawing" xmlns:w10="urn:schemas-microsoft-com:office:word" xmlns:w="http://schemas.openxmlformats.org/wordprocessingml/2006/main" xmlns:w14="http://schemas.microsoft.com/office/word/2010/wordml" xmlns:w15="http://schemas.microsoft.com/office/word/2012/wordml" xmlns:w16cid="http://schemas.microsoft.com/office/word/2016/wordml/cid" xmlns:w16se="http://schemas.microsoft.com/office/word/2015/wordml/symex" xmlns:wpg="http://schemas.microsoft.com/office/word/2010/wordprocessingGroup" xmlns:wpi="http://schemas.microsoft.com/office/word/2010/wordprocessingInk" xmlns:wne="http://schemas.microsoft.com/office/word/2006/wordml" xmlns:wps="http://schemas.microsoft.com/office/word/2010/wordprocessingShape" mc:Ignorable="w14 w15 w16se w16cid wp14">
   <w:p>
     <w:pPr>
-      <w:pStyle w:val="Rodap"/>
+      <w:pStyle w:val="Footer"/>
       <w:pBdr>
         <w:top w:val="thinThickSmallGap" w:sz="24" w:space="1" w:color="622423" w:themeColor="accent2" w:themeShade="7F"/>
       </w:pBdr>
@@ -4632,14 +4779,14 @@
   </w:p>
   <w:p>
     <w:pPr>
-      <w:pStyle w:val="Rodap"/>
+      <w:pStyle w:val="Footer"/>
     </w:pPr>
   </w:p>
 </w:ftr>
 </file>
 
 <file path=word/footnotes.xml><?xml version="1.0" encoding="utf-8"?>
-<w:footnotes xmlns:wpc="http://schemas.microsoft.com/office/word/2010/wordprocessingCanvas" xmlns:cx="http://schemas.microsoft.com/office/drawing/2014/chartex" xmlns:cx1="http://schemas.microsoft.com/office/drawing/2015/9/8/chartex" xmlns:mc="http://schemas.openxmlformats.org/markup-compatibility/2006" xmlns:o="urn:schemas-microsoft-com:office:office" xmlns:r="http://schemas.openxmlformats.org/officeDocument/2006/relationships" xmlns:m="http://schemas.openxmlformats.org/officeDocument/2006/math" xmlns:v="urn:schemas-microsoft-com:vml" xmlns:wp14="http://schemas.microsoft.com/office/word/2010/wordprocessingDrawing" xmlns:wp="http://schemas.openxmlformats.org/drawingml/2006/wordprocessingDrawing" xmlns:w10="urn:schemas-microsoft-com:office:word" xmlns:w="http://schemas.openxmlformats.org/wordprocessingml/2006/main" xmlns:w14="http://schemas.microsoft.com/office/word/2010/wordml" xmlns:w15="http://schemas.microsoft.com/office/word/2012/wordml" xmlns:w16se="http://schemas.microsoft.com/office/word/2015/wordml/symex" xmlns:wpg="http://schemas.microsoft.com/office/word/2010/wordprocessingGroup" xmlns:wpi="http://schemas.microsoft.com/office/word/2010/wordprocessingInk" xmlns:wne="http://schemas.microsoft.com/office/word/2006/wordml" xmlns:wps="http://schemas.microsoft.com/office/word/2010/wordprocessingShape" mc:Ignorable="w14 w15 w16se wp14">
+<w:footnotes xmlns:wpc="http://schemas.microsoft.com/office/word/2010/wordprocessingCanvas" xmlns:cx="http://schemas.microsoft.com/office/drawing/2014/chartex" xmlns:cx1="http://schemas.microsoft.com/office/drawing/2015/9/8/chartex" xmlns:cx2="http://schemas.microsoft.com/office/drawing/2015/10/21/chartex" xmlns:cx3="http://schemas.microsoft.com/office/drawing/2016/5/9/chartex" xmlns:cx4="http://schemas.microsoft.com/office/drawing/2016/5/10/chartex" xmlns:cx5="http://schemas.microsoft.com/office/drawing/2016/5/11/chartex" xmlns:cx6="http://schemas.microsoft.com/office/drawing/2016/5/12/chartex" xmlns:cx7="http://schemas.microsoft.com/office/drawing/2016/5/13/chartex" xmlns:cx8="http://schemas.microsoft.com/office/drawing/2016/5/14/chartex" xmlns:mc="http://schemas.openxmlformats.org/markup-compatibility/2006" xmlns:aink="http://schemas.microsoft.com/office/drawing/2016/ink" xmlns:am3d="http://schemas.microsoft.com/office/drawing/2017/model3d" xmlns:o="urn:schemas-microsoft-com:office:office" xmlns:r="http://schemas.openxmlformats.org/officeDocument/2006/relationships" xmlns:m="http://schemas.openxmlformats.org/officeDocument/2006/math" xmlns:v="urn:schemas-microsoft-com:vml" xmlns:wp14="http://schemas.microsoft.com/office/word/2010/wordprocessingDrawing" xmlns:wp="http://schemas.openxmlformats.org/drawingml/2006/wordprocessingDrawing" xmlns:w10="urn:schemas-microsoft-com:office:word" xmlns:w="http://schemas.openxmlformats.org/wordprocessingml/2006/main" xmlns:w14="http://schemas.microsoft.com/office/word/2010/wordml" xmlns:w15="http://schemas.microsoft.com/office/word/2012/wordml" xmlns:w16cid="http://schemas.microsoft.com/office/word/2016/wordml/cid" xmlns:w16se="http://schemas.microsoft.com/office/word/2015/wordml/symex" xmlns:wpg="http://schemas.microsoft.com/office/word/2010/wordprocessingGroup" xmlns:wpi="http://schemas.microsoft.com/office/word/2010/wordprocessingInk" xmlns:wne="http://schemas.microsoft.com/office/word/2006/wordml" xmlns:wps="http://schemas.microsoft.com/office/word/2010/wordprocessingShape" mc:Ignorable="w14 w15 w16se w16cid wp14">
   <w:footnote w:type="separator" w:id="-1">
     <w:p>
       <w:pPr>
@@ -4664,7 +4811,7 @@
 </file>
 
 <file path=word/header1.xml><?xml version="1.0" encoding="utf-8"?>
-<w:hdr xmlns:wpc="http://schemas.microsoft.com/office/word/2010/wordprocessingCanvas" xmlns:cx="http://schemas.microsoft.com/office/drawing/2014/chartex" xmlns:cx1="http://schemas.microsoft.com/office/drawing/2015/9/8/chartex" xmlns:mc="http://schemas.openxmlformats.org/markup-compatibility/2006" xmlns:o="urn:schemas-microsoft-com:office:office" xmlns:r="http://schemas.openxmlformats.org/officeDocument/2006/relationships" xmlns:m="http://schemas.openxmlformats.org/officeDocument/2006/math" xmlns:v="urn:schemas-microsoft-com:vml" xmlns:wp14="http://schemas.microsoft.com/office/word/2010/wordprocessingDrawing" xmlns:wp="http://schemas.openxmlformats.org/drawingml/2006/wordprocessingDrawing" xmlns:w10="urn:schemas-microsoft-com:office:word" xmlns:w="http://schemas.openxmlformats.org/wordprocessingml/2006/main" xmlns:w14="http://schemas.microsoft.com/office/word/2010/wordml" xmlns:w15="http://schemas.microsoft.com/office/word/2012/wordml" xmlns:w16se="http://schemas.microsoft.com/office/word/2015/wordml/symex" xmlns:wpg="http://schemas.microsoft.com/office/word/2010/wordprocessingGroup" xmlns:wpi="http://schemas.microsoft.com/office/word/2010/wordprocessingInk" xmlns:wne="http://schemas.microsoft.com/office/word/2006/wordml" xmlns:wps="http://schemas.microsoft.com/office/word/2010/wordprocessingShape" mc:Ignorable="w14 w15 w16se wp14">
+<w:hdr xmlns:wpc="http://schemas.microsoft.com/office/word/2010/wordprocessingCanvas" xmlns:cx="http://schemas.microsoft.com/office/drawing/2014/chartex" xmlns:cx1="http://schemas.microsoft.com/office/drawing/2015/9/8/chartex" xmlns:cx2="http://schemas.microsoft.com/office/drawing/2015/10/21/chartex" xmlns:cx3="http://schemas.microsoft.com/office/drawing/2016/5/9/chartex" xmlns:cx4="http://schemas.microsoft.com/office/drawing/2016/5/10/chartex" xmlns:cx5="http://schemas.microsoft.com/office/drawing/2016/5/11/chartex" xmlns:cx6="http://schemas.microsoft.com/office/drawing/2016/5/12/chartex" xmlns:cx7="http://schemas.microsoft.com/office/drawing/2016/5/13/chartex" xmlns:cx8="http://schemas.microsoft.com/office/drawing/2016/5/14/chartex" xmlns:mc="http://schemas.openxmlformats.org/markup-compatibility/2006" xmlns:aink="http://schemas.microsoft.com/office/drawing/2016/ink" xmlns:am3d="http://schemas.microsoft.com/office/drawing/2017/model3d" xmlns:o="urn:schemas-microsoft-com:office:office" xmlns:r="http://schemas.openxmlformats.org/officeDocument/2006/relationships" xmlns:m="http://schemas.openxmlformats.org/officeDocument/2006/math" xmlns:v="urn:schemas-microsoft-com:vml" xmlns:wp14="http://schemas.microsoft.com/office/word/2010/wordprocessingDrawing" xmlns:wp="http://schemas.openxmlformats.org/drawingml/2006/wordprocessingDrawing" xmlns:w10="urn:schemas-microsoft-com:office:word" xmlns:w="http://schemas.openxmlformats.org/wordprocessingml/2006/main" xmlns:w14="http://schemas.microsoft.com/office/word/2010/wordml" xmlns:w15="http://schemas.microsoft.com/office/word/2012/wordml" xmlns:w16cid="http://schemas.microsoft.com/office/word/2016/wordml/cid" xmlns:w16se="http://schemas.microsoft.com/office/word/2015/wordml/symex" xmlns:wpg="http://schemas.microsoft.com/office/word/2010/wordprocessingGroup" xmlns:wpi="http://schemas.microsoft.com/office/word/2010/wordprocessingInk" xmlns:wne="http://schemas.microsoft.com/office/word/2006/wordml" xmlns:wps="http://schemas.microsoft.com/office/word/2010/wordprocessingShape" mc:Ignorable="w14 w15 w16se w16cid wp14">
   <w:tbl>
     <w:tblPr>
       <w:tblW w:w="5000" w:type="pct"/>
@@ -4691,7 +4838,7 @@
         </w:tcPr>
         <w:p>
           <w:pPr>
-            <w:pStyle w:val="Cabealho"/>
+            <w:pStyle w:val="Header"/>
             <w:jc w:val="right"/>
             <w:rPr>
               <w:bCs/>
@@ -4780,7 +4927,7 @@
             </w:tcPr>
             <w:p>
               <w:pPr>
-                <w:pStyle w:val="Cabealho"/>
+                <w:pStyle w:val="Header"/>
                 <w:rPr>
                   <w:color w:val="FFFFFF" w:themeColor="background1"/>
                 </w:rPr>
@@ -4801,14 +4948,14 @@
   </w:tbl>
   <w:p>
     <w:pPr>
-      <w:pStyle w:val="Cabealho"/>
+      <w:pStyle w:val="Header"/>
     </w:pPr>
   </w:p>
 </w:hdr>
 </file>
 
 <file path=word/header2.xml><?xml version="1.0" encoding="utf-8"?>
-<w:hdr xmlns:wpc="http://schemas.microsoft.com/office/word/2010/wordprocessingCanvas" xmlns:cx="http://schemas.microsoft.com/office/drawing/2014/chartex" xmlns:cx1="http://schemas.microsoft.com/office/drawing/2015/9/8/chartex" xmlns:mc="http://schemas.openxmlformats.org/markup-compatibility/2006" xmlns:o="urn:schemas-microsoft-com:office:office" xmlns:r="http://schemas.openxmlformats.org/officeDocument/2006/relationships" xmlns:m="http://schemas.openxmlformats.org/officeDocument/2006/math" xmlns:v="urn:schemas-microsoft-com:vml" xmlns:wp14="http://schemas.microsoft.com/office/word/2010/wordprocessingDrawing" xmlns:wp="http://schemas.openxmlformats.org/drawingml/2006/wordprocessingDrawing" xmlns:w10="urn:schemas-microsoft-com:office:word" xmlns:w="http://schemas.openxmlformats.org/wordprocessingml/2006/main" xmlns:w14="http://schemas.microsoft.com/office/word/2010/wordml" xmlns:w15="http://schemas.microsoft.com/office/word/2012/wordml" xmlns:w16se="http://schemas.microsoft.com/office/word/2015/wordml/symex" xmlns:wpg="http://schemas.microsoft.com/office/word/2010/wordprocessingGroup" xmlns:wpi="http://schemas.microsoft.com/office/word/2010/wordprocessingInk" xmlns:wne="http://schemas.microsoft.com/office/word/2006/wordml" xmlns:wps="http://schemas.microsoft.com/office/word/2010/wordprocessingShape" mc:Ignorable="w14 w15 w16se wp14">
+<w:hdr xmlns:wpc="http://schemas.microsoft.com/office/word/2010/wordprocessingCanvas" xmlns:cx="http://schemas.microsoft.com/office/drawing/2014/chartex" xmlns:cx1="http://schemas.microsoft.com/office/drawing/2015/9/8/chartex" xmlns:cx2="http://schemas.microsoft.com/office/drawing/2015/10/21/chartex" xmlns:cx3="http://schemas.microsoft.com/office/drawing/2016/5/9/chartex" xmlns:cx4="http://schemas.microsoft.com/office/drawing/2016/5/10/chartex" xmlns:cx5="http://schemas.microsoft.com/office/drawing/2016/5/11/chartex" xmlns:cx6="http://schemas.microsoft.com/office/drawing/2016/5/12/chartex" xmlns:cx7="http://schemas.microsoft.com/office/drawing/2016/5/13/chartex" xmlns:cx8="http://schemas.microsoft.com/office/drawing/2016/5/14/chartex" xmlns:mc="http://schemas.openxmlformats.org/markup-compatibility/2006" xmlns:aink="http://schemas.microsoft.com/office/drawing/2016/ink" xmlns:am3d="http://schemas.microsoft.com/office/drawing/2017/model3d" xmlns:o="urn:schemas-microsoft-com:office:office" xmlns:r="http://schemas.openxmlformats.org/officeDocument/2006/relationships" xmlns:m="http://schemas.openxmlformats.org/officeDocument/2006/math" xmlns:v="urn:schemas-microsoft-com:vml" xmlns:wp14="http://schemas.microsoft.com/office/word/2010/wordprocessingDrawing" xmlns:wp="http://schemas.openxmlformats.org/drawingml/2006/wordprocessingDrawing" xmlns:w10="urn:schemas-microsoft-com:office:word" xmlns:w="http://schemas.openxmlformats.org/wordprocessingml/2006/main" xmlns:w14="http://schemas.microsoft.com/office/word/2010/wordml" xmlns:w15="http://schemas.microsoft.com/office/word/2012/wordml" xmlns:w16cid="http://schemas.microsoft.com/office/word/2016/wordml/cid" xmlns:w16se="http://schemas.microsoft.com/office/word/2015/wordml/symex" xmlns:wpg="http://schemas.microsoft.com/office/word/2010/wordprocessingGroup" xmlns:wpi="http://schemas.microsoft.com/office/word/2010/wordprocessingInk" xmlns:wne="http://schemas.microsoft.com/office/word/2006/wordml" xmlns:wps="http://schemas.microsoft.com/office/word/2010/wordprocessingShape" mc:Ignorable="w14 w15 w16se w16cid wp14">
   <w:tbl>
     <w:tblPr>
       <w:tblW w:w="5000" w:type="pct"/>
@@ -4853,7 +5000,7 @@
             </w:tcPr>
             <w:p>
               <w:pPr>
-                <w:pStyle w:val="Cabealho"/>
+                <w:pStyle w:val="Header"/>
                 <w:jc w:val="right"/>
                 <w:rPr>
                   <w:color w:val="FFFFFF" w:themeColor="background1"/>
@@ -4882,7 +5029,7 @@
         </w:tcPr>
         <w:p>
           <w:pPr>
-            <w:pStyle w:val="Cabealho"/>
+            <w:pStyle w:val="Header"/>
             <w:rPr>
               <w:bCs/>
               <w:color w:val="76923C" w:themeColor="accent3" w:themeShade="BF"/>
@@ -4944,14 +5091,14 @@
   </w:tbl>
   <w:p>
     <w:pPr>
-      <w:pStyle w:val="Cabealho"/>
+      <w:pStyle w:val="Header"/>
     </w:pPr>
   </w:p>
 </w:hdr>
 </file>
 
 <file path=word/numbering.xml><?xml version="1.0" encoding="utf-8"?>
-<w:numbering xmlns:wpc="http://schemas.microsoft.com/office/word/2010/wordprocessingCanvas" xmlns:cx="http://schemas.microsoft.com/office/drawing/2014/chartex" xmlns:cx1="http://schemas.microsoft.com/office/drawing/2015/9/8/chartex" xmlns:mc="http://schemas.openxmlformats.org/markup-compatibility/2006" xmlns:o="urn:schemas-microsoft-com:office:office" xmlns:r="http://schemas.openxmlformats.org/officeDocument/2006/relationships" xmlns:m="http://schemas.openxmlformats.org/officeDocument/2006/math" xmlns:v="urn:schemas-microsoft-com:vml" xmlns:wp14="http://schemas.microsoft.com/office/word/2010/wordprocessingDrawing" xmlns:wp="http://schemas.openxmlformats.org/drawingml/2006/wordprocessingDrawing" xmlns:w10="urn:schemas-microsoft-com:office:word" xmlns:w="http://schemas.openxmlformats.org/wordprocessingml/2006/main" xmlns:w14="http://schemas.microsoft.com/office/word/2010/wordml" xmlns:w15="http://schemas.microsoft.com/office/word/2012/wordml" xmlns:w16se="http://schemas.microsoft.com/office/word/2015/wordml/symex" xmlns:wpg="http://schemas.microsoft.com/office/word/2010/wordprocessingGroup" xmlns:wpi="http://schemas.microsoft.com/office/word/2010/wordprocessingInk" xmlns:wne="http://schemas.microsoft.com/office/word/2006/wordml" xmlns:wps="http://schemas.microsoft.com/office/word/2010/wordprocessingShape" mc:Ignorable="w14 w15 w16se wp14">
+<w:numbering xmlns:wpc="http://schemas.microsoft.com/office/word/2010/wordprocessingCanvas" xmlns:cx="http://schemas.microsoft.com/office/drawing/2014/chartex" xmlns:cx1="http://schemas.microsoft.com/office/drawing/2015/9/8/chartex" xmlns:cx2="http://schemas.microsoft.com/office/drawing/2015/10/21/chartex" xmlns:cx3="http://schemas.microsoft.com/office/drawing/2016/5/9/chartex" xmlns:cx4="http://schemas.microsoft.com/office/drawing/2016/5/10/chartex" xmlns:cx5="http://schemas.microsoft.com/office/drawing/2016/5/11/chartex" xmlns:cx6="http://schemas.microsoft.com/office/drawing/2016/5/12/chartex" xmlns:cx7="http://schemas.microsoft.com/office/drawing/2016/5/13/chartex" xmlns:cx8="http://schemas.microsoft.com/office/drawing/2016/5/14/chartex" xmlns:mc="http://schemas.openxmlformats.org/markup-compatibility/2006" xmlns:aink="http://schemas.microsoft.com/office/drawing/2016/ink" xmlns:am3d="http://schemas.microsoft.com/office/drawing/2017/model3d" xmlns:o="urn:schemas-microsoft-com:office:office" xmlns:r="http://schemas.openxmlformats.org/officeDocument/2006/relationships" xmlns:m="http://schemas.openxmlformats.org/officeDocument/2006/math" xmlns:v="urn:schemas-microsoft-com:vml" xmlns:wp14="http://schemas.microsoft.com/office/word/2010/wordprocessingDrawing" xmlns:wp="http://schemas.openxmlformats.org/drawingml/2006/wordprocessingDrawing" xmlns:w10="urn:schemas-microsoft-com:office:word" xmlns:w="http://schemas.openxmlformats.org/wordprocessingml/2006/main" xmlns:w14="http://schemas.microsoft.com/office/word/2010/wordml" xmlns:w15="http://schemas.microsoft.com/office/word/2012/wordml" xmlns:w16cid="http://schemas.microsoft.com/office/word/2016/wordml/cid" xmlns:w16se="http://schemas.microsoft.com/office/word/2015/wordml/symex" xmlns:wpg="http://schemas.microsoft.com/office/word/2010/wordprocessingGroup" xmlns:wpi="http://schemas.microsoft.com/office/word/2010/wordprocessingInk" xmlns:wne="http://schemas.microsoft.com/office/word/2006/wordml" xmlns:wps="http://schemas.microsoft.com/office/word/2010/wordprocessingShape" mc:Ignorable="w14 w15 w16se w16cid wp14">
   <w:abstractNum w:abstractNumId="0" w15:restartNumberingAfterBreak="0">
     <w:nsid w:val="0833490E"/>
     <w:multiLevelType w:val="hybridMultilevel"/>
@@ -5984,7 +6131,7 @@
 </file>
 
 <file path=word/styles.xml><?xml version="1.0" encoding="utf-8"?>
-<w:styles xmlns:mc="http://schemas.openxmlformats.org/markup-compatibility/2006" xmlns:r="http://schemas.openxmlformats.org/officeDocument/2006/relationships" xmlns:w="http://schemas.openxmlformats.org/wordprocessingml/2006/main" xmlns:w14="http://schemas.microsoft.com/office/word/2010/wordml" xmlns:w15="http://schemas.microsoft.com/office/word/2012/wordml" xmlns:w16se="http://schemas.microsoft.com/office/word/2015/wordml/symex" mc:Ignorable="w14 w15 w16se">
+<w:styles xmlns:mc="http://schemas.openxmlformats.org/markup-compatibility/2006" xmlns:r="http://schemas.openxmlformats.org/officeDocument/2006/relationships" xmlns:w="http://schemas.openxmlformats.org/wordprocessingml/2006/main" xmlns:w14="http://schemas.microsoft.com/office/word/2010/wordml" xmlns:w15="http://schemas.microsoft.com/office/word/2012/wordml" xmlns:w16cid="http://schemas.microsoft.com/office/word/2016/wordml/cid" xmlns:w16se="http://schemas.microsoft.com/office/word/2015/wordml/symex" mc:Ignorable="w14 w15 w16se w16cid">
   <w:docDefaults>
     <w:rPrDefault>
       <w:rPr>
@@ -6000,7 +6147,7 @@
       </w:pPr>
     </w:pPrDefault>
   </w:docDefaults>
-  <w:latentStyles w:defLockedState="0" w:defUIPriority="99" w:defSemiHidden="0" w:defUnhideWhenUsed="0" w:defQFormat="0" w:count="371">
+  <w:latentStyles w:defLockedState="0" w:defUIPriority="99" w:defSemiHidden="0" w:defUnhideWhenUsed="0" w:defQFormat="0" w:count="375">
     <w:lsdException w:name="Normal" w:uiPriority="0" w:qFormat="1"/>
     <w:lsdException w:name="heading 1" w:uiPriority="9" w:qFormat="1"/>
     <w:lsdException w:name="heading 2" w:semiHidden="1" w:uiPriority="9" w:unhideWhenUsed="1" w:qFormat="1"/>
@@ -6106,7 +6253,6 @@
     <w:lsdException w:name="HTML Sample" w:semiHidden="1" w:unhideWhenUsed="1"/>
     <w:lsdException w:name="HTML Typewriter" w:semiHidden="1" w:unhideWhenUsed="1"/>
     <w:lsdException w:name="HTML Variable" w:semiHidden="1" w:unhideWhenUsed="1"/>
-    <w:lsdException w:name="Normal Table" w:semiHidden="1" w:unhideWhenUsed="1"/>
     <w:lsdException w:name="annotation subject" w:semiHidden="1" w:unhideWhenUsed="1"/>
     <w:lsdException w:name="No List" w:semiHidden="1" w:unhideWhenUsed="1"/>
     <w:lsdException w:name="Outline List 1" w:semiHidden="1" w:unhideWhenUsed="1"/>
@@ -6150,10 +6296,8 @@
     <w:lsdException w:name="Table Elegant" w:semiHidden="1" w:unhideWhenUsed="1"/>
     <w:lsdException w:name="Table Professional" w:semiHidden="1" w:unhideWhenUsed="1"/>
     <w:lsdException w:name="Table Subtle 1" w:semiHidden="1" w:unhideWhenUsed="1"/>
-    <w:lsdException w:name="Table Subtle 2" w:semiHidden="1" w:unhideWhenUsed="1"/>
     <w:lsdException w:name="Table Web 1" w:semiHidden="1" w:unhideWhenUsed="1"/>
     <w:lsdException w:name="Table Web 2" w:semiHidden="1" w:unhideWhenUsed="1"/>
-    <w:lsdException w:name="Table Web 3" w:semiHidden="1" w:unhideWhenUsed="1"/>
     <w:lsdException w:name="Balloon Text" w:semiHidden="1" w:unhideWhenUsed="1"/>
     <w:lsdException w:name="Table Grid" w:uiPriority="59"/>
     <w:lsdException w:name="Table Theme" w:semiHidden="1" w:unhideWhenUsed="1"/>
@@ -6372,16 +6516,20 @@
     <w:lsdException w:name="List Table 5 Dark Accent 6" w:uiPriority="50"/>
     <w:lsdException w:name="List Table 6 Colorful Accent 6" w:uiPriority="51"/>
     <w:lsdException w:name="List Table 7 Colorful Accent 6" w:uiPriority="52"/>
+    <w:lsdException w:name="Mention" w:semiHidden="1" w:unhideWhenUsed="1"/>
+    <w:lsdException w:name="Smart Hyperlink" w:semiHidden="1" w:unhideWhenUsed="1"/>
+    <w:lsdException w:name="Hashtag" w:semiHidden="1" w:unhideWhenUsed="1"/>
+    <w:lsdException w:name="Unresolved Mention" w:semiHidden="1" w:unhideWhenUsed="1"/>
   </w:latentStyles>
   <w:style w:type="paragraph" w:default="1" w:styleId="Normal">
     <w:name w:val="Normal"/>
     <w:qFormat/>
   </w:style>
-  <w:style w:type="paragraph" w:styleId="Ttulo1">
+  <w:style w:type="paragraph" w:styleId="Heading1">
     <w:name w:val="heading 1"/>
     <w:basedOn w:val="Normal"/>
     <w:next w:val="Normal"/>
-    <w:link w:val="Ttulo1Char"/>
+    <w:link w:val="Heading1Char"/>
     <w:uiPriority w:val="9"/>
     <w:qFormat/>
     <w:rsid w:val="0057634E"/>
@@ -6398,13 +6546,13 @@
       <w:szCs w:val="32"/>
     </w:rPr>
   </w:style>
-  <w:style w:type="character" w:default="1" w:styleId="Fontepargpadro">
+  <w:style w:type="character" w:default="1" w:styleId="DefaultParagraphFont">
     <w:name w:val="Default Paragraph Font"/>
     <w:uiPriority w:val="1"/>
     <w:semiHidden/>
     <w:unhideWhenUsed/>
   </w:style>
-  <w:style w:type="table" w:default="1" w:styleId="Tabelanormal">
+  <w:style w:type="table" w:default="1" w:styleId="TableNormal">
     <w:name w:val="Normal Table"/>
     <w:uiPriority w:val="99"/>
     <w:semiHidden/>
@@ -6419,15 +6567,15 @@
       </w:tblCellMar>
     </w:tblPr>
   </w:style>
-  <w:style w:type="numbering" w:default="1" w:styleId="Semlista">
+  <w:style w:type="numbering" w:default="1" w:styleId="NoList">
     <w:name w:val="No List"/>
     <w:uiPriority w:val="99"/>
     <w:semiHidden/>
     <w:unhideWhenUsed/>
   </w:style>
-  <w:style w:type="paragraph" w:styleId="SemEspaamento">
+  <w:style w:type="paragraph" w:styleId="NoSpacing">
     <w:name w:val="No Spacing"/>
-    <w:link w:val="SemEspaamentoChar"/>
+    <w:link w:val="NoSpacingChar"/>
     <w:uiPriority w:val="1"/>
     <w:qFormat/>
     <w:rsid w:val="003E1D56"/>
@@ -6435,20 +6583,20 @@
       <w:spacing w:after="0" w:line="240" w:lineRule="auto"/>
     </w:pPr>
   </w:style>
-  <w:style w:type="character" w:customStyle="1" w:styleId="SemEspaamentoChar">
-    <w:name w:val="Sem Espaçamento Char"/>
-    <w:basedOn w:val="Fontepargpadro"/>
-    <w:link w:val="SemEspaamento"/>
+  <w:style w:type="character" w:customStyle="1" w:styleId="NoSpacingChar">
+    <w:name w:val="No Spacing Char"/>
+    <w:basedOn w:val="DefaultParagraphFont"/>
+    <w:link w:val="NoSpacing"/>
     <w:uiPriority w:val="1"/>
     <w:rsid w:val="003E1D56"/>
     <w:rPr>
       <w:rFonts w:eastAsiaTheme="minorEastAsia"/>
     </w:rPr>
   </w:style>
-  <w:style w:type="paragraph" w:styleId="Textodebalo">
+  <w:style w:type="paragraph" w:styleId="BalloonText">
     <w:name w:val="Balloon Text"/>
     <w:basedOn w:val="Normal"/>
-    <w:link w:val="TextodebaloChar"/>
+    <w:link w:val="BalloonTextChar"/>
     <w:uiPriority w:val="99"/>
     <w:semiHidden/>
     <w:unhideWhenUsed/>
@@ -6462,10 +6610,10 @@
       <w:szCs w:val="16"/>
     </w:rPr>
   </w:style>
-  <w:style w:type="character" w:customStyle="1" w:styleId="TextodebaloChar">
-    <w:name w:val="Texto de balão Char"/>
-    <w:basedOn w:val="Fontepargpadro"/>
-    <w:link w:val="Textodebalo"/>
+  <w:style w:type="character" w:customStyle="1" w:styleId="BalloonTextChar">
+    <w:name w:val="Balloon Text Char"/>
+    <w:basedOn w:val="DefaultParagraphFont"/>
+    <w:link w:val="BalloonText"/>
     <w:uiPriority w:val="99"/>
     <w:semiHidden/>
     <w:rsid w:val="003E1D56"/>
@@ -6475,7 +6623,7 @@
       <w:szCs w:val="16"/>
     </w:rPr>
   </w:style>
-  <w:style w:type="paragraph" w:styleId="PargrafodaLista">
+  <w:style w:type="paragraph" w:styleId="ListParagraph">
     <w:name w:val="List Paragraph"/>
     <w:basedOn w:val="Normal"/>
     <w:uiPriority w:val="34"/>
@@ -6486,10 +6634,10 @@
       <w:contextualSpacing/>
     </w:pPr>
   </w:style>
-  <w:style w:type="paragraph" w:styleId="Cabealho">
+  <w:style w:type="paragraph" w:styleId="Header">
     <w:name w:val="header"/>
     <w:basedOn w:val="Normal"/>
-    <w:link w:val="CabealhoChar"/>
+    <w:link w:val="HeaderChar"/>
     <w:uiPriority w:val="99"/>
     <w:unhideWhenUsed/>
     <w:rsid w:val="00C152DC"/>
@@ -6501,17 +6649,17 @@
       <w:spacing w:after="0" w:line="240" w:lineRule="auto"/>
     </w:pPr>
   </w:style>
-  <w:style w:type="character" w:customStyle="1" w:styleId="CabealhoChar">
-    <w:name w:val="Cabeçalho Char"/>
-    <w:basedOn w:val="Fontepargpadro"/>
-    <w:link w:val="Cabealho"/>
+  <w:style w:type="character" w:customStyle="1" w:styleId="HeaderChar">
+    <w:name w:val="Header Char"/>
+    <w:basedOn w:val="DefaultParagraphFont"/>
+    <w:link w:val="Header"/>
     <w:uiPriority w:val="99"/>
     <w:rsid w:val="00C152DC"/>
   </w:style>
-  <w:style w:type="paragraph" w:styleId="Rodap">
+  <w:style w:type="paragraph" w:styleId="Footer">
     <w:name w:val="footer"/>
     <w:basedOn w:val="Normal"/>
-    <w:link w:val="RodapChar"/>
+    <w:link w:val="FooterChar"/>
     <w:uiPriority w:val="99"/>
     <w:unhideWhenUsed/>
     <w:rsid w:val="00C152DC"/>
@@ -6523,17 +6671,17 @@
       <w:spacing w:after="0" w:line="240" w:lineRule="auto"/>
     </w:pPr>
   </w:style>
-  <w:style w:type="character" w:customStyle="1" w:styleId="RodapChar">
-    <w:name w:val="Rodapé Char"/>
-    <w:basedOn w:val="Fontepargpadro"/>
-    <w:link w:val="Rodap"/>
+  <w:style w:type="character" w:customStyle="1" w:styleId="FooterChar">
+    <w:name w:val="Footer Char"/>
+    <w:basedOn w:val="DefaultParagraphFont"/>
+    <w:link w:val="Footer"/>
     <w:uiPriority w:val="99"/>
     <w:rsid w:val="00C152DC"/>
   </w:style>
-  <w:style w:type="character" w:customStyle="1" w:styleId="Ttulo1Char">
-    <w:name w:val="Título 1 Char"/>
-    <w:basedOn w:val="Fontepargpadro"/>
-    <w:link w:val="Ttulo1"/>
+  <w:style w:type="character" w:customStyle="1" w:styleId="Heading1Char">
+    <w:name w:val="Heading 1 Char"/>
+    <w:basedOn w:val="DefaultParagraphFont"/>
+    <w:link w:val="Heading1"/>
     <w:uiPriority w:val="9"/>
     <w:rsid w:val="0057634E"/>
     <w:rPr>
@@ -6543,9 +6691,9 @@
       <w:szCs w:val="32"/>
     </w:rPr>
   </w:style>
-  <w:style w:type="paragraph" w:styleId="CabealhodoSumrio">
+  <w:style w:type="paragraph" w:styleId="TOCHeading">
     <w:name w:val="TOC Heading"/>
-    <w:basedOn w:val="Ttulo1"/>
+    <w:basedOn w:val="Heading1"/>
     <w:next w:val="Normal"/>
     <w:uiPriority w:val="39"/>
     <w:unhideWhenUsed/>
@@ -6559,7 +6707,7 @@
       <w:lang w:eastAsia="en-CA"/>
     </w:rPr>
   </w:style>
-  <w:style w:type="paragraph" w:styleId="Sumrio1">
+  <w:style w:type="paragraph" w:styleId="TOC1">
     <w:name w:val="toc 1"/>
     <w:basedOn w:val="Normal"/>
     <w:next w:val="Normal"/>
@@ -6573,7 +6721,7 @@
   </w:style>
   <w:style w:type="character" w:styleId="Hyperlink">
     <w:name w:val="Hyperlink"/>
-    <w:basedOn w:val="Fontepargpadro"/>
+    <w:basedOn w:val="DefaultParagraphFont"/>
     <w:uiPriority w:val="99"/>
     <w:unhideWhenUsed/>
     <w:rsid w:val="00743327"/>
@@ -6582,9 +6730,9 @@
       <w:u w:val="single"/>
     </w:rPr>
   </w:style>
-  <w:style w:type="table" w:styleId="Tabelacomgrade">
+  <w:style w:type="table" w:styleId="TableGrid">
     <w:name w:val="Table Grid"/>
-    <w:basedOn w:val="Tabelanormal"/>
+    <w:basedOn w:val="TableNormal"/>
     <w:uiPriority w:val="59"/>
     <w:rsid w:val="00A07455"/>
     <w:pPr>
@@ -6899,11 +7047,11 @@
 </file>
 
 <file path=customXml/item2.xml><?xml version="1.0" encoding="utf-8"?>
-<ct:contentTypeSchema xmlns:ct="http://schemas.microsoft.com/office/2006/metadata/contentType" xmlns:ma="http://schemas.microsoft.com/office/2006/metadata/properties/metaAttributes" ct:_="" ma:_="" ma:contentTypeName="TemplateFile" ma:contentTypeID="0x0101006EDDDB5EE6D98C44930B742096920B300400F5B6D36B3EF94B4E9A635CDF2A18F5B8" ma:contentTypeVersion="33" ma:contentTypeDescription="Create a new document." ma:contentTypeScope="" ma:versionID="37d3ec2b48d53e45b233ad8f52fe1b11"/>
+<p:properties xmlns:p="http://schemas.microsoft.com/office/2006/metadata/properties" xmlns:xsi="http://www.w3.org/2001/XMLSchema-instance" xmlns:pc="http://schemas.microsoft.com/office/infopath/2007/PartnerControls"/>
 </file>
 
 <file path=customXml/item3.xml><?xml version="1.0" encoding="utf-8"?>
-<p:properties xmlns:p="http://schemas.microsoft.com/office/2006/metadata/properties" xmlns:xsi="http://www.w3.org/2001/XMLSchema-instance" xmlns:pc="http://schemas.microsoft.com/office/infopath/2007/PartnerControls"/>
+<ct:contentTypeSchema xmlns:ct="http://schemas.microsoft.com/office/2006/metadata/contentType" xmlns:ma="http://schemas.microsoft.com/office/2006/metadata/properties/metaAttributes" ct:_="" ma:_="" ma:contentTypeName="TemplateFile" ma:contentTypeID="0x0101006EDDDB5EE6D98C44930B742096920B300400F5B6D36B3EF94B4E9A635CDF2A18F5B8" ma:contentTypeVersion="33" ma:contentTypeDescription="Create a new document." ma:contentTypeScope="" ma:versionID="37d3ec2b48d53e45b233ad8f52fe1b11"/>
 </file>
 
 <file path=customXml/item4.xml><?xml version="1.0" encoding="utf-8"?>
@@ -6928,19 +7076,19 @@
 </file>
 
 <file path=customXml/itemProps2.xml><?xml version="1.0" encoding="utf-8"?>
-<ds:datastoreItem xmlns:ds="http://schemas.openxmlformats.org/officeDocument/2006/customXml" ds:itemID="{F9F1F569-4C10-4968-8575-367736BE939A}">
+<ds:datastoreItem xmlns:ds="http://schemas.openxmlformats.org/officeDocument/2006/customXml" ds:itemID="{6BD01D80-C71E-4C35-9EC9-AB4B2A68E7C1}">
   <ds:schemaRefs>
-    <ds:schemaRef ds:uri="http://schemas.microsoft.com/office/2006/metadata/contentType"/>
-    <ds:schemaRef ds:uri="http://schemas.microsoft.com/office/2006/metadata/properties/metaAttributes"/>
+    <ds:schemaRef ds:uri="http://schemas.microsoft.com/office/2006/metadata/properties"/>
+    <ds:schemaRef ds:uri="http://schemas.microsoft.com/office/infopath/2007/PartnerControls"/>
   </ds:schemaRefs>
 </ds:datastoreItem>
 </file>
 
 <file path=customXml/itemProps3.xml><?xml version="1.0" encoding="utf-8"?>
-<ds:datastoreItem xmlns:ds="http://schemas.openxmlformats.org/officeDocument/2006/customXml" ds:itemID="{6BD01D80-C71E-4C35-9EC9-AB4B2A68E7C1}">
+<ds:datastoreItem xmlns:ds="http://schemas.openxmlformats.org/officeDocument/2006/customXml" ds:itemID="{F9F1F569-4C10-4968-8575-367736BE939A}">
   <ds:schemaRefs>
-    <ds:schemaRef ds:uri="http://schemas.microsoft.com/office/2006/metadata/properties"/>
-    <ds:schemaRef ds:uri="http://schemas.microsoft.com/office/infopath/2007/PartnerControls"/>
+    <ds:schemaRef ds:uri="http://schemas.microsoft.com/office/2006/metadata/contentType"/>
+    <ds:schemaRef ds:uri="http://schemas.microsoft.com/office/2006/metadata/properties/metaAttributes"/>
   </ds:schemaRefs>
 </ds:datastoreItem>
 </file>
@@ -6954,7 +7102,7 @@
 </file>
 
 <file path=customXml/itemProps5.xml><?xml version="1.0" encoding="utf-8"?>
-<ds:datastoreItem xmlns:ds="http://schemas.openxmlformats.org/officeDocument/2006/customXml" ds:itemID="{A89AB81F-2AD9-46BA-B2DD-6E3176579D20}">
+<ds:datastoreItem xmlns:ds="http://schemas.openxmlformats.org/officeDocument/2006/customXml" ds:itemID="{B5B22A85-CFA3-4853-8179-1A763C4BE630}">
   <ds:schemaRefs>
     <ds:schemaRef ds:uri="http://schemas.openxmlformats.org/officeDocument/2006/bibliography"/>
   </ds:schemaRefs>

</xml_diff>